<commit_message>
- Made a few (not enough) changes to the game balance doc.  I would like to make it easier to participate. - Fixed a bug in the level rant.  I was not passing an argument to get_level_string. - Fixed a bug in the level rant.  I was passing the owner id as the rant preview number.
</commit_message>
<xml_diff>
--- a/doc/Sobox Items, Skills, XP, and Costs.docx
+++ b/doc/Sobox Items, Skills, XP, and Costs.docx
@@ -48,8 +48,13 @@
         <w:t>Leech seed</w:t>
       </w:r>
       <w:r>
-        <w:t>: steal 25% power from incoming upvotes</w:t>
-      </w:r>
+        <w:t xml:space="preserve">: steal 25% power from incoming </w:t>
+      </w:r>
+      <w:proofErr w:type="spellStart"/>
+      <w:r>
+        <w:t>upvotes</w:t>
+      </w:r>
+      <w:proofErr w:type="spellEnd"/>
     </w:p>
     <w:p>
       <w:pPr>
@@ -87,8 +92,21 @@
         </w:numPr>
       </w:pPr>
       <w:r>
-        <w:t>Level downvote: everyone in contenders gets 1 downvote</w:t>
-      </w:r>
+        <w:t xml:space="preserve">Level </w:t>
+      </w:r>
+      <w:proofErr w:type="spellStart"/>
+      <w:r>
+        <w:t>downvote</w:t>
+      </w:r>
+      <w:proofErr w:type="spellEnd"/>
+      <w:r>
+        <w:t xml:space="preserve">: everyone in contenders gets 1 </w:t>
+      </w:r>
+      <w:proofErr w:type="spellStart"/>
+      <w:r>
+        <w:t>downvote</w:t>
+      </w:r>
+      <w:proofErr w:type="spellEnd"/>
     </w:p>
     <w:p>
       <w:pPr>
@@ -123,8 +141,21 @@
         </w:numPr>
       </w:pPr>
       <w:r>
-        <w:t>Proximity downvote: everyone within 200 of your power gets 3 downvotes</w:t>
-      </w:r>
+        <w:t xml:space="preserve">Proximity </w:t>
+      </w:r>
+      <w:proofErr w:type="spellStart"/>
+      <w:r>
+        <w:t>downvote</w:t>
+      </w:r>
+      <w:proofErr w:type="spellEnd"/>
+      <w:r>
+        <w:t xml:space="preserve">: everyone within 200 of your power gets 3 </w:t>
+      </w:r>
+      <w:proofErr w:type="spellStart"/>
+      <w:r>
+        <w:t>downvotes</w:t>
+      </w:r>
+      <w:proofErr w:type="spellEnd"/>
     </w:p>
     <w:p>
       <w:pPr>
@@ -158,8 +189,21 @@
           <w:numId w:val="1"/>
         </w:numPr>
       </w:pPr>
-      <w:r>
-        <w:t>Upvote reduction: upvotes count for 50% for 1 hour</w:t>
+      <w:proofErr w:type="spellStart"/>
+      <w:r>
+        <w:t>Upvote</w:t>
+      </w:r>
+      <w:proofErr w:type="spellEnd"/>
+      <w:r>
+        <w:t xml:space="preserve"> reduction: </w:t>
+      </w:r>
+      <w:proofErr w:type="spellStart"/>
+      <w:r>
+        <w:t>upvotes</w:t>
+      </w:r>
+      <w:proofErr w:type="spellEnd"/>
+      <w:r>
+        <w:t xml:space="preserve"> count for 50% for 1 hour</w:t>
       </w:r>
     </w:p>
     <w:p>
@@ -404,8 +448,21 @@
           <w:numId w:val="1"/>
         </w:numPr>
       </w:pPr>
-      <w:r>
-        <w:t>Upvote increase: upvotes count double for 1 hour</w:t>
+      <w:proofErr w:type="spellStart"/>
+      <w:r>
+        <w:t>Upvote</w:t>
+      </w:r>
+      <w:proofErr w:type="spellEnd"/>
+      <w:r>
+        <w:t xml:space="preserve"> increase: </w:t>
+      </w:r>
+      <w:proofErr w:type="spellStart"/>
+      <w:r>
+        <w:t>upvotes</w:t>
+      </w:r>
+      <w:proofErr w:type="spellEnd"/>
+      <w:r>
+        <w:t xml:space="preserve"> count double for 1 hour</w:t>
       </w:r>
     </w:p>
     <w:p>
@@ -549,7 +606,6 @@
         </w:numPr>
       </w:pPr>
       <w:r>
-        <w:lastRenderedPageBreak/>
         <w:t>Reorganize skills: reassign skill points</w:t>
       </w:r>
     </w:p>
@@ -674,7 +730,15 @@
         </w:numPr>
       </w:pPr>
       <w:r>
-        <w:t>General: downvotes/attacks have</w:t>
+        <w:t xml:space="preserve">General: </w:t>
+      </w:r>
+      <w:proofErr w:type="spellStart"/>
+      <w:r>
+        <w:t>downvotes</w:t>
+      </w:r>
+      <w:proofErr w:type="spellEnd"/>
+      <w:r>
+        <w:t>/attacks have</w:t>
       </w:r>
       <w:r>
         <w:t xml:space="preserve"> 3</w:t>
@@ -758,8 +822,13 @@
         <w:t>1</w:t>
       </w:r>
       <w:r>
-        <w:t>% antiscout</w:t>
-      </w:r>
+        <w:t xml:space="preserve">% </w:t>
+      </w:r>
+      <w:proofErr w:type="spellStart"/>
+      <w:r>
+        <w:t>antiscout</w:t>
+      </w:r>
+      <w:proofErr w:type="spellEnd"/>
       <w:r>
         <w:t>.  If discrete, 90%.</w:t>
       </w:r>
@@ -820,8 +889,21 @@
           <w:numId w:val="2"/>
         </w:numPr>
       </w:pPr>
-      <w:r>
-        <w:t xml:space="preserve">Upvote increase: increase effect of upvotes by </w:t>
+      <w:proofErr w:type="spellStart"/>
+      <w:r>
+        <w:t>Upvote</w:t>
+      </w:r>
+      <w:proofErr w:type="spellEnd"/>
+      <w:r>
+        <w:t xml:space="preserve"> increase: increase effect of </w:t>
+      </w:r>
+      <w:proofErr w:type="spellStart"/>
+      <w:r>
+        <w:t>upvotes</w:t>
+      </w:r>
+      <w:proofErr w:type="spellEnd"/>
+      <w:r>
+        <w:t xml:space="preserve"> by </w:t>
       </w:r>
       <w:r>
         <w:t>3</w:t>
@@ -887,9 +969,11 @@
           <w:numId w:val="3"/>
         </w:numPr>
       </w:pPr>
+      <w:proofErr w:type="spellStart"/>
       <w:r>
         <w:t>Upvote</w:t>
       </w:r>
+      <w:proofErr w:type="spellEnd"/>
     </w:p>
     <w:p>
       <w:pPr>
@@ -918,7 +1002,7 @@
         <w:t>CE gain:</w:t>
       </w:r>
       <w:r>
-        <w:t xml:space="preserve"> 1</w:t>
+        <w:t>4</w:t>
       </w:r>
     </w:p>
     <w:p>
@@ -933,7 +1017,10 @@
         <w:t>XP gain:</w:t>
       </w:r>
       <w:r>
-        <w:t xml:space="preserve"> 1</w:t>
+        <w:t xml:space="preserve"> </w:t>
+      </w:r>
+      <w:r>
+        <w:t>4</w:t>
       </w:r>
     </w:p>
     <w:p>
@@ -944,9 +1031,11 @@
           <w:numId w:val="3"/>
         </w:numPr>
       </w:pPr>
+      <w:proofErr w:type="spellStart"/>
       <w:r>
         <w:t>Downvote</w:t>
       </w:r>
+      <w:proofErr w:type="spellEnd"/>
     </w:p>
     <w:p>
       <w:pPr>
@@ -960,7 +1049,7 @@
         <w:t>CE cost:</w:t>
       </w:r>
       <w:r>
-        <w:t xml:space="preserve"> 1</w:t>
+        <w:t xml:space="preserve"> 0</w:t>
       </w:r>
     </w:p>
     <w:p>
@@ -975,6 +1064,81 @@
         <w:t>CE gain:</w:t>
       </w:r>
       <w:r>
+        <w:t xml:space="preserve"> </w:t>
+      </w:r>
+      <w:r>
+        <w:t>2</w:t>
+      </w:r>
+    </w:p>
+    <w:p>
+      <w:pPr>
+        <w:pStyle w:val="ListParagraph"/>
+        <w:numPr>
+          <w:ilvl w:val="1"/>
+          <w:numId w:val="3"/>
+        </w:numPr>
+      </w:pPr>
+      <w:r>
+        <w:t>XP gain:</w:t>
+      </w:r>
+      <w:r>
+        <w:t xml:space="preserve"> </w:t>
+      </w:r>
+      <w:r>
+        <w:t>2</w:t>
+      </w:r>
+    </w:p>
+    <w:p>
+      <w:pPr>
+        <w:pStyle w:val="ListParagraph"/>
+        <w:numPr>
+          <w:ilvl w:val="0"/>
+          <w:numId w:val="3"/>
+        </w:numPr>
+      </w:pPr>
+      <w:r>
+        <w:t>Create rant</w:t>
+      </w:r>
+    </w:p>
+    <w:p>
+      <w:pPr>
+        <w:pStyle w:val="ListParagraph"/>
+        <w:numPr>
+          <w:ilvl w:val="1"/>
+          <w:numId w:val="3"/>
+        </w:numPr>
+      </w:pPr>
+      <w:r>
+        <w:t>CE cost:</w:t>
+      </w:r>
+      <w:r>
+        <w:t xml:space="preserve"> 100</w:t>
+      </w:r>
+    </w:p>
+    <w:p>
+      <w:pPr>
+        <w:pStyle w:val="ListParagraph"/>
+        <w:numPr>
+          <w:ilvl w:val="1"/>
+          <w:numId w:val="3"/>
+        </w:numPr>
+      </w:pPr>
+      <w:r>
+        <w:t>CP cost: 50</w:t>
+      </w:r>
+    </w:p>
+    <w:p>
+      <w:pPr>
+        <w:pStyle w:val="ListParagraph"/>
+        <w:numPr>
+          <w:ilvl w:val="1"/>
+          <w:numId w:val="3"/>
+        </w:numPr>
+      </w:pPr>
+      <w:r>
+        <w:t>CE gain:</w:t>
+      </w:r>
+      <w:r>
         <w:t xml:space="preserve"> 0</w:t>
       </w:r>
     </w:p>
@@ -990,7 +1154,7 @@
         <w:t>XP gain:</w:t>
       </w:r>
       <w:r>
-        <w:t xml:space="preserve"> 1</w:t>
+        <w:t xml:space="preserve"> 100</w:t>
       </w:r>
     </w:p>
     <w:p>
@@ -1002,49 +1166,51 @@
         </w:numPr>
       </w:pPr>
       <w:r>
-        <w:t>Create rant</w:t>
-      </w:r>
-    </w:p>
-    <w:p>
-      <w:pPr>
-        <w:pStyle w:val="ListParagraph"/>
-        <w:numPr>
-          <w:ilvl w:val="1"/>
-          <w:numId w:val="3"/>
-        </w:numPr>
-      </w:pPr>
-      <w:r>
-        <w:t>CE cost:</w:t>
-      </w:r>
-      <w:r>
-        <w:t xml:space="preserve"> 100</w:t>
-      </w:r>
-    </w:p>
-    <w:p>
-      <w:pPr>
-        <w:pStyle w:val="ListParagraph"/>
-        <w:numPr>
-          <w:ilvl w:val="1"/>
-          <w:numId w:val="3"/>
-        </w:numPr>
-      </w:pPr>
-      <w:r>
-        <w:t>CP cost: 50</w:t>
-      </w:r>
-    </w:p>
-    <w:p>
-      <w:pPr>
-        <w:pStyle w:val="ListParagraph"/>
-        <w:numPr>
-          <w:ilvl w:val="1"/>
-          <w:numId w:val="3"/>
-        </w:numPr>
-      </w:pPr>
-      <w:r>
-        <w:t>CE gain:</w:t>
-      </w:r>
-      <w:r>
-        <w:t xml:space="preserve"> 0</w:t>
+        <w:t xml:space="preserve">Receive </w:t>
+      </w:r>
+      <w:proofErr w:type="spellStart"/>
+      <w:r>
+        <w:t>upvote</w:t>
+      </w:r>
+      <w:proofErr w:type="spellEnd"/>
+    </w:p>
+    <w:p>
+      <w:pPr>
+        <w:pStyle w:val="ListParagraph"/>
+        <w:numPr>
+          <w:ilvl w:val="1"/>
+          <w:numId w:val="3"/>
+        </w:numPr>
+      </w:pPr>
+      <w:r>
+        <w:t>CE cost: 0</w:t>
+      </w:r>
+    </w:p>
+    <w:p>
+      <w:pPr>
+        <w:pStyle w:val="ListParagraph"/>
+        <w:numPr>
+          <w:ilvl w:val="1"/>
+          <w:numId w:val="3"/>
+        </w:numPr>
+      </w:pPr>
+      <w:r>
+        <w:t>CE gain: 2</w:t>
+      </w:r>
+    </w:p>
+    <w:p>
+      <w:pPr>
+        <w:pStyle w:val="ListParagraph"/>
+        <w:numPr>
+          <w:ilvl w:val="2"/>
+          <w:numId w:val="3"/>
+        </w:numPr>
+      </w:pPr>
+      <w:r>
+        <w:t>This makes me nervous if a rant goes viral</w:t>
+      </w:r>
+      <w:r>
+        <w:t>.  Can we cap it?</w:t>
       </w:r>
     </w:p>
     <w:p>
@@ -1059,7 +1225,34 @@
         <w:t>XP gain:</w:t>
       </w:r>
       <w:r>
-        <w:t xml:space="preserve"> 100</w:t>
+        <w:t xml:space="preserve"> 2</w:t>
+      </w:r>
+    </w:p>
+    <w:p>
+      <w:pPr>
+        <w:pStyle w:val="ListParagraph"/>
+        <w:numPr>
+          <w:ilvl w:val="2"/>
+          <w:numId w:val="3"/>
+        </w:numPr>
+      </w:pPr>
+      <w:r>
+        <w:t>This makes me nervous if a rant goes viral</w:t>
+      </w:r>
+      <w:r>
+        <w:t>.  Can we cap it?</w:t>
+      </w:r>
+    </w:p>
+    <w:p>
+      <w:pPr>
+        <w:pStyle w:val="ListParagraph"/>
+        <w:numPr>
+          <w:ilvl w:val="1"/>
+          <w:numId w:val="3"/>
+        </w:numPr>
+      </w:pPr>
+      <w:r>
+        <w:t>Power gain: 1</w:t>
       </w:r>
     </w:p>
     <w:p>
@@ -1071,99 +1264,13 @@
         </w:numPr>
       </w:pPr>
       <w:r>
-        <w:t>Receive upvote</w:t>
-      </w:r>
-    </w:p>
-    <w:p>
-      <w:pPr>
-        <w:pStyle w:val="ListParagraph"/>
-        <w:numPr>
-          <w:ilvl w:val="1"/>
-          <w:numId w:val="3"/>
-        </w:numPr>
-      </w:pPr>
-      <w:r>
-        <w:t>CE cost: 0</w:t>
-      </w:r>
-    </w:p>
-    <w:p>
-      <w:pPr>
-        <w:pStyle w:val="ListParagraph"/>
-        <w:numPr>
-          <w:ilvl w:val="1"/>
-          <w:numId w:val="3"/>
-        </w:numPr>
-      </w:pPr>
-      <w:r>
-        <w:t>CE gain: 1</w:t>
-      </w:r>
-    </w:p>
-    <w:p>
-      <w:pPr>
-        <w:pStyle w:val="ListParagraph"/>
-        <w:numPr>
-          <w:ilvl w:val="2"/>
-          <w:numId w:val="3"/>
-        </w:numPr>
-      </w:pPr>
-      <w:r>
-        <w:t>This makes me nervous if a rant goes viral</w:t>
-      </w:r>
-      <w:r>
-        <w:t>.  Can we cap it?</w:t>
-      </w:r>
-    </w:p>
-    <w:p>
-      <w:pPr>
-        <w:pStyle w:val="ListParagraph"/>
-        <w:numPr>
-          <w:ilvl w:val="1"/>
-          <w:numId w:val="3"/>
-        </w:numPr>
-      </w:pPr>
-      <w:r>
-        <w:t>XP gain: 2</w:t>
-      </w:r>
-    </w:p>
-    <w:p>
-      <w:pPr>
-        <w:pStyle w:val="ListParagraph"/>
-        <w:numPr>
-          <w:ilvl w:val="2"/>
-          <w:numId w:val="3"/>
-        </w:numPr>
-      </w:pPr>
-      <w:r>
-        <w:t>This makes me nervous if a rant goes viral</w:t>
-      </w:r>
-      <w:r>
-        <w:t>.  Can we cap it?</w:t>
-      </w:r>
-    </w:p>
-    <w:p>
-      <w:pPr>
-        <w:pStyle w:val="ListParagraph"/>
-        <w:numPr>
-          <w:ilvl w:val="1"/>
-          <w:numId w:val="3"/>
-        </w:numPr>
-      </w:pPr>
-      <w:r>
-        <w:t>Power gain: 1</w:t>
-      </w:r>
-    </w:p>
-    <w:p>
-      <w:pPr>
-        <w:pStyle w:val="ListParagraph"/>
-        <w:numPr>
-          <w:ilvl w:val="0"/>
-          <w:numId w:val="3"/>
-        </w:numPr>
-      </w:pPr>
-      <w:r>
-        <w:lastRenderedPageBreak/>
-        <w:t>Receive downvote</w:t>
-      </w:r>
+        <w:t xml:space="preserve">Receive </w:t>
+      </w:r>
+      <w:proofErr w:type="spellStart"/>
+      <w:r>
+        <w:t>downvote</w:t>
+      </w:r>
+      <w:proofErr w:type="spellEnd"/>
     </w:p>
     <w:p>
       <w:pPr>
@@ -1818,7 +1925,6 @@
         </w:numPr>
       </w:pPr>
       <w:r>
-        <w:lastRenderedPageBreak/>
         <w:t xml:space="preserve">Loyalty: get CE every day you </w:t>
       </w:r>
       <w:r>
@@ -1912,7 +2018,15 @@
         <w:t xml:space="preserve"> XP.  T</w:t>
       </w:r>
       <w:r>
-        <w:t>hen they look and see they need 500 XP just to hit level 2, that would be very discouraging.</w:t>
+        <w:t xml:space="preserve">hen they look and see they need 500 XP just to hit level </w:t>
+      </w:r>
+      <w:proofErr w:type="gramStart"/>
+      <w:r>
+        <w:t>2, that</w:t>
+      </w:r>
+      <w:proofErr w:type="gramEnd"/>
+      <w:r>
+        <w:t xml:space="preserve"> would be very discouraging.</w:t>
       </w:r>
     </w:p>
     <w:sectPr>

</xml_diff>